<commit_message>
REASON: Completed changeImage.py script to convert image files based off required specifications.
</commit_message>
<xml_diff>
--- a/Project Outline.docx
+++ b/Project Outline.docx
@@ -21,12 +21,6 @@
     <w:p>
       <w:pPr>
         <w:pStyle w:val="Subtitle"/>
-        <w:rPr>
-          <w:caps w:val="0"/>
-          <w:color w:val="595959" w:themeColor="text1" w:themeTint="A6"/>
-          <w:sz w:val="22"/>
-          <w:szCs w:val="22"/>
-        </w:rPr>
       </w:pPr>
       <w:r>
         <w:t>KYLE HOLLANDS</w:t>
@@ -49,19 +43,134 @@
     </w:p>
     <w:p>
       <w:pPr>
+        <w:spacing w:before="100" w:beforeAutospacing="1" w:after="100" w:afterAutospacing="1" w:line="240" w:lineRule="auto"/>
         <w:rPr>
-          <w:color w:val="000000" w:themeColor="text1"/>
+          <w:rFonts w:asciiTheme="majorHAnsi" w:eastAsia="Times New Roman" w:hAnsiTheme="majorHAnsi" w:cs="Times New Roman"/>
+          <w:color w:val="auto"/>
           <w:sz w:val="24"/>
           <w:szCs w:val="24"/>
+          <w:lang w:eastAsia="en-US"/>
         </w:rPr>
       </w:pPr>
       <w:r>
         <w:rPr>
-          <w:color w:val="000000" w:themeColor="text1"/>
+          <w:rFonts w:asciiTheme="majorHAnsi" w:eastAsia="Times New Roman" w:hAnsiTheme="majorHAnsi" w:cs="Times New Roman"/>
+          <w:color w:val="auto"/>
           <w:sz w:val="24"/>
           <w:szCs w:val="24"/>
+          <w:lang w:eastAsia="en-US"/>
         </w:rPr>
-        <w:t>You work for an online fruit store, and you need to develop a system that will update the catalog information with data provided by your suppliers. When each supplier has new products for your store, they give you an image and a description of each product.</w:t>
+        <w:t>You work for an online fruits store, and you need to develop a system that will update the catalog information with data provided by your suppliers. The suppliers send the data as large images with an associated description of the products in two files (.TIF for the image and .txt for the description). The images need to be converted to smaller jpeg images and the text needs to be turned into an HTML file that shows the image and the product description. The contents of the HTML file need to be uploaded to a web service that is already running using Django. You also need to gather the name and weight of all fruits from the .txt files and use a Python request to upload it to your Django server.</w:t>
+      </w:r>
+    </w:p>
+    <w:p>
+      <w:pPr>
+        <w:spacing w:before="100" w:beforeAutospacing="1" w:after="100" w:afterAutospacing="1" w:line="240" w:lineRule="auto"/>
+        <w:rPr>
+          <w:rFonts w:asciiTheme="majorHAnsi" w:eastAsia="Times New Roman" w:hAnsiTheme="majorHAnsi" w:cs="Times New Roman"/>
+          <w:color w:val="auto"/>
+          <w:sz w:val="24"/>
+          <w:szCs w:val="24"/>
+          <w:lang w:eastAsia="en-US"/>
+        </w:rPr>
+      </w:pPr>
+      <w:r>
+        <w:rPr>
+          <w:rFonts w:asciiTheme="majorHAnsi" w:eastAsia="Times New Roman" w:hAnsiTheme="majorHAnsi" w:cs="Times New Roman"/>
+          <w:color w:val="auto"/>
+          <w:sz w:val="24"/>
+          <w:szCs w:val="24"/>
+          <w:lang w:eastAsia="en-US"/>
+        </w:rPr>
+        <w:t>You will create a Python script that will process the images and descriptions and then update your company's online website to add the new products.</w:t>
+      </w:r>
+    </w:p>
+    <w:p>
+      <w:pPr>
+        <w:spacing w:before="100" w:beforeAutospacing="1" w:after="100" w:afterAutospacing="1" w:line="240" w:lineRule="auto"/>
+        <w:rPr>
+          <w:rFonts w:asciiTheme="majorHAnsi" w:eastAsia="Times New Roman" w:hAnsiTheme="majorHAnsi" w:cs="Times New Roman"/>
+          <w:color w:val="auto"/>
+          <w:sz w:val="24"/>
+          <w:szCs w:val="24"/>
+          <w:lang w:eastAsia="en-US"/>
+        </w:rPr>
+      </w:pPr>
+      <w:r>
+        <w:rPr>
+          <w:rFonts w:asciiTheme="majorHAnsi" w:eastAsia="Times New Roman" w:hAnsiTheme="majorHAnsi" w:cs="Times New Roman"/>
+          <w:color w:val="auto"/>
+          <w:sz w:val="24"/>
+          <w:szCs w:val="24"/>
+          <w:lang w:eastAsia="en-US"/>
+        </w:rPr>
+        <w:t xml:space="preserve">Once the task is complete, the supplier should be notified with an email that indicates the total weight of fruit (in </w:t>
+      </w:r>
+      <w:proofErr w:type="spellStart"/>
+      <w:r>
+        <w:rPr>
+          <w:rFonts w:asciiTheme="majorHAnsi" w:eastAsia="Times New Roman" w:hAnsiTheme="majorHAnsi" w:cs="Times New Roman"/>
+          <w:color w:val="auto"/>
+          <w:sz w:val="24"/>
+          <w:szCs w:val="24"/>
+          <w:lang w:eastAsia="en-US"/>
+        </w:rPr>
+        <w:t>lbs</w:t>
+      </w:r>
+      <w:proofErr w:type="spellEnd"/>
+      <w:r>
+        <w:rPr>
+          <w:rFonts w:asciiTheme="majorHAnsi" w:eastAsia="Times New Roman" w:hAnsiTheme="majorHAnsi" w:cs="Times New Roman"/>
+          <w:color w:val="auto"/>
+          <w:sz w:val="24"/>
+          <w:szCs w:val="24"/>
+          <w:lang w:eastAsia="en-US"/>
+        </w:rPr>
+        <w:t xml:space="preserve">) that were uploaded. The email should have a PDF attached with the name of the fruit and its total weight (in </w:t>
+      </w:r>
+      <w:proofErr w:type="spellStart"/>
+      <w:r>
+        <w:rPr>
+          <w:rFonts w:asciiTheme="majorHAnsi" w:eastAsia="Times New Roman" w:hAnsiTheme="majorHAnsi" w:cs="Times New Roman"/>
+          <w:color w:val="auto"/>
+          <w:sz w:val="24"/>
+          <w:szCs w:val="24"/>
+          <w:lang w:eastAsia="en-US"/>
+        </w:rPr>
+        <w:t>lbs</w:t>
+      </w:r>
+      <w:proofErr w:type="spellEnd"/>
+      <w:r>
+        <w:rPr>
+          <w:rFonts w:asciiTheme="majorHAnsi" w:eastAsia="Times New Roman" w:hAnsiTheme="majorHAnsi" w:cs="Times New Roman"/>
+          <w:color w:val="auto"/>
+          <w:sz w:val="24"/>
+          <w:szCs w:val="24"/>
+          <w:lang w:eastAsia="en-US"/>
+        </w:rPr>
+        <w:t xml:space="preserve">). </w:t>
+      </w:r>
+    </w:p>
+    <w:p>
+      <w:pPr>
+        <w:spacing w:before="100" w:beforeAutospacing="1" w:after="100" w:afterAutospacing="1" w:line="240" w:lineRule="auto"/>
+        <w:rPr>
+          <w:rFonts w:asciiTheme="majorHAnsi" w:eastAsia="Times New Roman" w:hAnsiTheme="majorHAnsi" w:cs="Times New Roman"/>
+          <w:color w:val="auto"/>
+          <w:sz w:val="24"/>
+          <w:szCs w:val="24"/>
+          <w:lang w:eastAsia="en-US"/>
+        </w:rPr>
+      </w:pPr>
+      <w:r>
+        <w:rPr>
+          <w:rFonts w:asciiTheme="majorHAnsi" w:eastAsia="Times New Roman" w:hAnsiTheme="majorHAnsi" w:cs="Times New Roman"/>
+          <w:color w:val="auto"/>
+          <w:sz w:val="24"/>
+          <w:szCs w:val="24"/>
+          <w:lang w:eastAsia="en-US"/>
+        </w:rPr>
+        <w:t xml:space="preserve">Finally, in parallel to the automation running, we want to check the health of the system and send an email if something goes wrong. </w:t>
       </w:r>
     </w:p>
     <w:p>
@@ -258,6 +367,7 @@
           </w:tcPr>
           <w:p>
             <w:r>
+              <w:lastRenderedPageBreak/>
               <w:t>Requirement</w:t>
             </w:r>
           </w:p>
@@ -405,8 +515,13 @@
                 <w:numId w:val="12"/>
               </w:numPr>
             </w:pPr>
+            <w:proofErr w:type="spellStart"/>
             <w:r>
-              <w:t>ReportLab (PDF Creation Library)</w:t>
+              <w:t>ReportLab</w:t>
+            </w:r>
+            <w:proofErr w:type="spellEnd"/>
+            <w:r>
+              <w:t xml:space="preserve"> (PDF Creation Library)</w:t>
             </w:r>
           </w:p>
           <w:p>
@@ -435,8 +550,13 @@
                 <w:numId w:val="12"/>
               </w:numPr>
             </w:pPr>
+            <w:proofErr w:type="spellStart"/>
             <w:r>
-              <w:t>psutil (Processes and system utilization)</w:t>
+              <w:t>psutil</w:t>
+            </w:r>
+            <w:proofErr w:type="spellEnd"/>
+            <w:r>
+              <w:t xml:space="preserve"> (Processes and system utilization)</w:t>
             </w:r>
           </w:p>
           <w:p>
@@ -447,8 +567,13 @@
                 <w:numId w:val="12"/>
               </w:numPr>
             </w:pPr>
+            <w:proofErr w:type="spellStart"/>
             <w:r>
-              <w:t>shutil (File operations)</w:t>
+              <w:t>shutil</w:t>
+            </w:r>
+            <w:proofErr w:type="spellEnd"/>
+            <w:r>
+              <w:t xml:space="preserve"> (File operations)</w:t>
             </w:r>
           </w:p>
           <w:p>
@@ -459,8 +584,13 @@
                 <w:numId w:val="12"/>
               </w:numPr>
             </w:pPr>
+            <w:proofErr w:type="spellStart"/>
             <w:r>
-              <w:t>smtplib (Sending emails)</w:t>
+              <w:t>smtplib</w:t>
+            </w:r>
+            <w:proofErr w:type="spellEnd"/>
+            <w:r>
+              <w:t xml:space="preserve"> (Sending emails)</w:t>
             </w:r>
           </w:p>
         </w:tc>
@@ -478,7 +608,6 @@
           </w:tcPr>
           <w:p>
             <w:r>
-              <w:lastRenderedPageBreak/>
               <w:t>Outline</w:t>
             </w:r>
             <w:r>
@@ -536,7 +665,15 @@
               </w:numPr>
             </w:pPr>
             <w:r>
-              <w:t>The description received will be uploaded separately and also require basic formatting to be displayed on the website.</w:t>
+              <w:t xml:space="preserve">The description received will be uploaded separately </w:t>
+            </w:r>
+            <w:proofErr w:type="gramStart"/>
+            <w:r>
+              <w:t>and also</w:t>
+            </w:r>
+            <w:proofErr w:type="gramEnd"/>
+            <w:r>
+              <w:t xml:space="preserve"> require basic formatting to be displayed on the website.</w:t>
             </w:r>
           </w:p>
           <w:p>
@@ -560,7 +697,23 @@
               </w:numPr>
             </w:pPr>
             <w:r>
-              <w:t>Using the ReportLab module, a PDF file can be created with the images and descriptions, formatted accordingly and sent back through the smtplib and email modules.</w:t>
+              <w:t xml:space="preserve">Using the </w:t>
+            </w:r>
+            <w:proofErr w:type="spellStart"/>
+            <w:r>
+              <w:t>ReportLab</w:t>
+            </w:r>
+            <w:proofErr w:type="spellEnd"/>
+            <w:r>
+              <w:t xml:space="preserve"> module, a PDF file can be created with the images and descriptions, formatted accordingly and sent back through the </w:t>
+            </w:r>
+            <w:proofErr w:type="spellStart"/>
+            <w:r>
+              <w:t>smtplib</w:t>
+            </w:r>
+            <w:proofErr w:type="spellEnd"/>
+            <w:r>
+              <w:t xml:space="preserve"> and email modules.</w:t>
             </w:r>
           </w:p>
           <w:p>
@@ -750,7 +903,15 @@
           </w:tcPr>
           <w:p>
             <w:r>
-              <w:t>Create a PDF report of what’s been imported/uploaded and send it to the supplier.</w:t>
+              <w:t xml:space="preserve">Create a PDF report of </w:t>
+            </w:r>
+            <w:proofErr w:type="gramStart"/>
+            <w:r>
+              <w:t>what’s</w:t>
+            </w:r>
+            <w:proofErr w:type="gramEnd"/>
+            <w:r>
+              <w:t xml:space="preserve"> been imported/uploaded and send it to the supplier.</w:t>
             </w:r>
           </w:p>
         </w:tc>
@@ -2366,6 +2527,7 @@
     <w:lsdException w:name="HTML Sample" w:semiHidden="1" w:unhideWhenUsed="1"/>
     <w:lsdException w:name="HTML Typewriter" w:semiHidden="1" w:unhideWhenUsed="1"/>
     <w:lsdException w:name="HTML Variable" w:semiHidden="1" w:unhideWhenUsed="1"/>
+    <w:lsdException w:name="Normal Table" w:semiHidden="1" w:unhideWhenUsed="1"/>
     <w:lsdException w:name="annotation subject" w:semiHidden="1" w:unhideWhenUsed="1"/>
     <w:lsdException w:name="No List" w:semiHidden="1" w:unhideWhenUsed="1"/>
     <w:lsdException w:name="Outline List 1" w:semiHidden="1" w:unhideWhenUsed="1"/>
@@ -2409,8 +2571,10 @@
     <w:lsdException w:name="Table Elegant" w:semiHidden="1" w:unhideWhenUsed="1"/>
     <w:lsdException w:name="Table Professional" w:semiHidden="1" w:unhideWhenUsed="1"/>
     <w:lsdException w:name="Table Subtle 1" w:semiHidden="1" w:unhideWhenUsed="1"/>
+    <w:lsdException w:name="Table Subtle 2" w:semiHidden="1" w:unhideWhenUsed="1"/>
     <w:lsdException w:name="Table Web 1" w:semiHidden="1" w:unhideWhenUsed="1"/>
     <w:lsdException w:name="Table Web 2" w:semiHidden="1" w:unhideWhenUsed="1"/>
+    <w:lsdException w:name="Table Web 3" w:semiHidden="1" w:unhideWhenUsed="1"/>
     <w:lsdException w:name="Balloon Text" w:semiHidden="1" w:unhideWhenUsed="1"/>
     <w:lsdException w:name="Table Grid" w:uiPriority="39"/>
     <w:lsdException w:name="Table Theme" w:semiHidden="1" w:unhideWhenUsed="1"/>
@@ -3977,6 +4141,11 @@
     <w:compatSetting w:name="differentiateMultirowTableHeaders" w:uri="http://schemas.microsoft.com/office/word" w:val="1"/>
     <w:compatSetting w:name="useWord2013TrackBottomHyphenation" w:uri="http://schemas.microsoft.com/office/word" w:val="0"/>
   </w:compat>
+  <w:rsids>
+    <w:rsidRoot w:val="00C2178F"/>
+    <w:rsid w:val="00456B55"/>
+    <w:rsid w:val="00C2178F"/>
+  </w:rsids>
   <m:mathPr>
     <m:mathFont m:val="Cambria Math"/>
     <m:brkBin m:val="before"/>

</xml_diff>

<commit_message>
REASON: Added first version of the run.py script. Needs a bit more testing in the linux environment.
</commit_message>
<xml_diff>
--- a/Project Outline.docx
+++ b/Project Outline.docx
@@ -665,15 +665,7 @@
               </w:numPr>
             </w:pPr>
             <w:r>
-              <w:t xml:space="preserve">The description received will be uploaded separately </w:t>
-            </w:r>
-            <w:proofErr w:type="gramStart"/>
-            <w:r>
-              <w:t>and also</w:t>
-            </w:r>
-            <w:proofErr w:type="gramEnd"/>
-            <w:r>
-              <w:t xml:space="preserve"> require basic formatting to be displayed on the website.</w:t>
+              <w:t>The description received will be uploaded separately and also require basic formatting to be displayed on the website.</w:t>
             </w:r>
           </w:p>
           <w:p>
@@ -823,6 +815,15 @@
             <w:pPr>
               <w:cnfStyle w:val="000000010000" w:firstRow="0" w:lastRow="0" w:firstColumn="0" w:lastColumn="0" w:oddVBand="0" w:evenVBand="0" w:oddHBand="0" w:evenHBand="1" w:firstRowFirstColumn="0" w:firstRowLastColumn="0" w:lastRowFirstColumn="0" w:lastRowLastColumn="0"/>
             </w:pPr>
+            <w:r>
+              <w:t>August 28</w:t>
+            </w:r>
+            <w:r>
+              <w:rPr>
+                <w:vertAlign w:val="superscript"/>
+              </w:rPr>
+              <w:t>th</w:t>
+            </w:r>
           </w:p>
         </w:tc>
         <w:tc>
@@ -833,6 +834,9 @@
             <w:pPr>
               <w:cnfStyle w:val="000000010000" w:firstRow="0" w:lastRow="0" w:firstColumn="0" w:lastColumn="0" w:oddVBand="0" w:evenVBand="0" w:oddHBand="0" w:evenHBand="1" w:firstRowFirstColumn="0" w:firstRowLastColumn="0" w:lastRowFirstColumn="0" w:lastRowLastColumn="0"/>
             </w:pPr>
+            <w:r>
+              <w:t>Yes</w:t>
+            </w:r>
           </w:p>
         </w:tc>
         <w:tc>
@@ -843,6 +847,9 @@
             <w:pPr>
               <w:cnfStyle w:val="000000010000" w:firstRow="0" w:lastRow="0" w:firstColumn="0" w:lastColumn="0" w:oddVBand="0" w:evenVBand="0" w:oddHBand="0" w:evenHBand="1" w:firstRowFirstColumn="0" w:firstRowLastColumn="0" w:lastRowFirstColumn="0" w:lastRowLastColumn="0"/>
             </w:pPr>
+            <w:r>
+              <w:t>K.T.H.</w:t>
+            </w:r>
           </w:p>
         </w:tc>
       </w:tr>
@@ -869,6 +876,15 @@
             <w:pPr>
               <w:cnfStyle w:val="000000100000" w:firstRow="0" w:lastRow="0" w:firstColumn="0" w:lastColumn="0" w:oddVBand="0" w:evenVBand="0" w:oddHBand="1" w:evenHBand="0" w:firstRowFirstColumn="0" w:firstRowLastColumn="0" w:lastRowFirstColumn="0" w:lastRowLastColumn="0"/>
             </w:pPr>
+            <w:r>
+              <w:t>August 29</w:t>
+            </w:r>
+            <w:r>
+              <w:rPr>
+                <w:vertAlign w:val="superscript"/>
+              </w:rPr>
+              <w:t>th</w:t>
+            </w:r>
           </w:p>
         </w:tc>
         <w:tc>
@@ -903,15 +919,7 @@
           </w:tcPr>
           <w:p>
             <w:r>
-              <w:t xml:space="preserve">Create a PDF report of </w:t>
-            </w:r>
-            <w:proofErr w:type="gramStart"/>
-            <w:r>
-              <w:t>what’s</w:t>
-            </w:r>
-            <w:proofErr w:type="gramEnd"/>
-            <w:r>
-              <w:t xml:space="preserve"> been imported/uploaded and send it to the supplier.</w:t>
+              <w:t>Create a PDF report of what’s been imported/uploaded and send it to the supplier.</w:t>
             </w:r>
           </w:p>
         </w:tc>

</xml_diff>

<commit_message>
REASON: Finished the remaining scripts for the project.
</commit_message>
<xml_diff>
--- a/Project Outline.docx
+++ b/Project Outline.docx
@@ -104,51 +104,7 @@
           <w:szCs w:val="24"/>
           <w:lang w:eastAsia="en-US"/>
         </w:rPr>
-        <w:t xml:space="preserve">Once the task is complete, the supplier should be notified with an email that indicates the total weight of fruit (in </w:t>
-      </w:r>
-      <w:proofErr w:type="spellStart"/>
-      <w:r>
-        <w:rPr>
-          <w:rFonts w:asciiTheme="majorHAnsi" w:eastAsia="Times New Roman" w:hAnsiTheme="majorHAnsi" w:cs="Times New Roman"/>
-          <w:color w:val="auto"/>
-          <w:sz w:val="24"/>
-          <w:szCs w:val="24"/>
-          <w:lang w:eastAsia="en-US"/>
-        </w:rPr>
-        <w:t>lbs</w:t>
-      </w:r>
-      <w:proofErr w:type="spellEnd"/>
-      <w:r>
-        <w:rPr>
-          <w:rFonts w:asciiTheme="majorHAnsi" w:eastAsia="Times New Roman" w:hAnsiTheme="majorHAnsi" w:cs="Times New Roman"/>
-          <w:color w:val="auto"/>
-          <w:sz w:val="24"/>
-          <w:szCs w:val="24"/>
-          <w:lang w:eastAsia="en-US"/>
-        </w:rPr>
-        <w:t xml:space="preserve">) that were uploaded. The email should have a PDF attached with the name of the fruit and its total weight (in </w:t>
-      </w:r>
-      <w:proofErr w:type="spellStart"/>
-      <w:r>
-        <w:rPr>
-          <w:rFonts w:asciiTheme="majorHAnsi" w:eastAsia="Times New Roman" w:hAnsiTheme="majorHAnsi" w:cs="Times New Roman"/>
-          <w:color w:val="auto"/>
-          <w:sz w:val="24"/>
-          <w:szCs w:val="24"/>
-          <w:lang w:eastAsia="en-US"/>
-        </w:rPr>
-        <w:t>lbs</w:t>
-      </w:r>
-      <w:proofErr w:type="spellEnd"/>
-      <w:r>
-        <w:rPr>
-          <w:rFonts w:asciiTheme="majorHAnsi" w:eastAsia="Times New Roman" w:hAnsiTheme="majorHAnsi" w:cs="Times New Roman"/>
-          <w:color w:val="auto"/>
-          <w:sz w:val="24"/>
-          <w:szCs w:val="24"/>
-          <w:lang w:eastAsia="en-US"/>
-        </w:rPr>
-        <w:t xml:space="preserve">). </w:t>
+        <w:t xml:space="preserve">Once the task is complete, the supplier should be notified with an email that indicates the total weight of fruit (in lbs) that were uploaded. The email should have a PDF attached with the name of the fruit and its total weight (in lbs). </w:t>
       </w:r>
     </w:p>
     <w:p>
@@ -515,13 +471,8 @@
                 <w:numId w:val="12"/>
               </w:numPr>
             </w:pPr>
-            <w:proofErr w:type="spellStart"/>
-            <w:r>
-              <w:t>ReportLab</w:t>
-            </w:r>
-            <w:proofErr w:type="spellEnd"/>
-            <w:r>
-              <w:t xml:space="preserve"> (PDF Creation Library)</w:t>
+            <w:r>
+              <w:t>ReportLab (PDF Creation Library)</w:t>
             </w:r>
           </w:p>
           <w:p>
@@ -550,13 +501,8 @@
                 <w:numId w:val="12"/>
               </w:numPr>
             </w:pPr>
-            <w:proofErr w:type="spellStart"/>
-            <w:r>
-              <w:t>psutil</w:t>
-            </w:r>
-            <w:proofErr w:type="spellEnd"/>
-            <w:r>
-              <w:t xml:space="preserve"> (Processes and system utilization)</w:t>
+            <w:r>
+              <w:t>psutil (Processes and system utilization)</w:t>
             </w:r>
           </w:p>
           <w:p>
@@ -567,13 +513,8 @@
                 <w:numId w:val="12"/>
               </w:numPr>
             </w:pPr>
-            <w:proofErr w:type="spellStart"/>
-            <w:r>
-              <w:t>shutil</w:t>
-            </w:r>
-            <w:proofErr w:type="spellEnd"/>
-            <w:r>
-              <w:t xml:space="preserve"> (File operations)</w:t>
+            <w:r>
+              <w:t>shutil (File operations)</w:t>
             </w:r>
           </w:p>
           <w:p>
@@ -584,13 +525,8 @@
                 <w:numId w:val="12"/>
               </w:numPr>
             </w:pPr>
-            <w:proofErr w:type="spellStart"/>
-            <w:r>
-              <w:t>smtplib</w:t>
-            </w:r>
-            <w:proofErr w:type="spellEnd"/>
-            <w:r>
-              <w:t xml:space="preserve"> (Sending emails)</w:t>
+            <w:r>
+              <w:t>smtplib (Sending emails)</w:t>
             </w:r>
           </w:p>
         </w:tc>
@@ -689,23 +625,7 @@
               </w:numPr>
             </w:pPr>
             <w:r>
-              <w:t xml:space="preserve">Using the </w:t>
-            </w:r>
-            <w:proofErr w:type="spellStart"/>
-            <w:r>
-              <w:t>ReportLab</w:t>
-            </w:r>
-            <w:proofErr w:type="spellEnd"/>
-            <w:r>
-              <w:t xml:space="preserve"> module, a PDF file can be created with the images and descriptions, formatted accordingly and sent back through the </w:t>
-            </w:r>
-            <w:proofErr w:type="spellStart"/>
-            <w:r>
-              <w:t>smtplib</w:t>
-            </w:r>
-            <w:proofErr w:type="spellEnd"/>
-            <w:r>
-              <w:t xml:space="preserve"> and email modules.</w:t>
+              <w:t>Using the ReportLab module, a PDF file can be created with the images and descriptions, formatted accordingly and sent back through the smtplib and email modules.</w:t>
             </w:r>
           </w:p>
           <w:p>
@@ -895,6 +815,9 @@
             <w:pPr>
               <w:cnfStyle w:val="000000100000" w:firstRow="0" w:lastRow="0" w:firstColumn="0" w:lastColumn="0" w:oddVBand="0" w:evenVBand="0" w:oddHBand="1" w:evenHBand="0" w:firstRowFirstColumn="0" w:firstRowLastColumn="0" w:lastRowFirstColumn="0" w:lastRowLastColumn="0"/>
             </w:pPr>
+            <w:r>
+              <w:t>Yes</w:t>
+            </w:r>
           </w:p>
         </w:tc>
         <w:tc>
@@ -905,6 +828,9 @@
             <w:pPr>
               <w:cnfStyle w:val="000000100000" w:firstRow="0" w:lastRow="0" w:firstColumn="0" w:lastColumn="0" w:oddVBand="0" w:evenVBand="0" w:oddHBand="1" w:evenHBand="0" w:firstRowFirstColumn="0" w:firstRowLastColumn="0" w:lastRowFirstColumn="0" w:lastRowLastColumn="0"/>
             </w:pPr>
+            <w:r>
+              <w:t>K.T.H.</w:t>
+            </w:r>
           </w:p>
         </w:tc>
       </w:tr>
@@ -931,6 +857,15 @@
             <w:pPr>
               <w:cnfStyle w:val="000000010000" w:firstRow="0" w:lastRow="0" w:firstColumn="0" w:lastColumn="0" w:oddVBand="0" w:evenVBand="0" w:oddHBand="0" w:evenHBand="1" w:firstRowFirstColumn="0" w:firstRowLastColumn="0" w:lastRowFirstColumn="0" w:lastRowLastColumn="0"/>
             </w:pPr>
+            <w:r>
+              <w:t>August 29</w:t>
+            </w:r>
+            <w:r>
+              <w:rPr>
+                <w:vertAlign w:val="superscript"/>
+              </w:rPr>
+              <w:t>th</w:t>
+            </w:r>
           </w:p>
         </w:tc>
         <w:tc>
@@ -941,6 +876,9 @@
             <w:pPr>
               <w:cnfStyle w:val="000000010000" w:firstRow="0" w:lastRow="0" w:firstColumn="0" w:lastColumn="0" w:oddVBand="0" w:evenVBand="0" w:oddHBand="0" w:evenHBand="1" w:firstRowFirstColumn="0" w:firstRowLastColumn="0" w:lastRowFirstColumn="0" w:lastRowLastColumn="0"/>
             </w:pPr>
+            <w:r>
+              <w:t>Yes</w:t>
+            </w:r>
           </w:p>
         </w:tc>
         <w:tc>
@@ -951,6 +889,9 @@
             <w:pPr>
               <w:cnfStyle w:val="000000010000" w:firstRow="0" w:lastRow="0" w:firstColumn="0" w:lastColumn="0" w:oddVBand="0" w:evenVBand="0" w:oddHBand="0" w:evenHBand="1" w:firstRowFirstColumn="0" w:firstRowLastColumn="0" w:lastRowFirstColumn="0" w:lastRowLastColumn="0"/>
             </w:pPr>
+            <w:r>
+              <w:t>K.T.H.</w:t>
+            </w:r>
           </w:p>
         </w:tc>
       </w:tr>
@@ -977,6 +918,15 @@
             <w:pPr>
               <w:cnfStyle w:val="000000100000" w:firstRow="0" w:lastRow="0" w:firstColumn="0" w:lastColumn="0" w:oddVBand="0" w:evenVBand="0" w:oddHBand="1" w:evenHBand="0" w:firstRowFirstColumn="0" w:firstRowLastColumn="0" w:lastRowFirstColumn="0" w:lastRowLastColumn="0"/>
             </w:pPr>
+            <w:r>
+              <w:t>August 30</w:t>
+            </w:r>
+            <w:r>
+              <w:rPr>
+                <w:vertAlign w:val="superscript"/>
+              </w:rPr>
+              <w:t>th</w:t>
+            </w:r>
           </w:p>
         </w:tc>
         <w:tc>
@@ -987,6 +937,9 @@
             <w:pPr>
               <w:cnfStyle w:val="000000100000" w:firstRow="0" w:lastRow="0" w:firstColumn="0" w:lastColumn="0" w:oddVBand="0" w:evenVBand="0" w:oddHBand="1" w:evenHBand="0" w:firstRowFirstColumn="0" w:firstRowLastColumn="0" w:lastRowFirstColumn="0" w:lastRowLastColumn="0"/>
             </w:pPr>
+            <w:r>
+              <w:t>Yes</w:t>
+            </w:r>
           </w:p>
         </w:tc>
         <w:tc>
@@ -997,6 +950,9 @@
             <w:pPr>
               <w:cnfStyle w:val="000000100000" w:firstRow="0" w:lastRow="0" w:firstColumn="0" w:lastColumn="0" w:oddVBand="0" w:evenVBand="0" w:oddHBand="1" w:evenHBand="0" w:firstRowFirstColumn="0" w:firstRowLastColumn="0" w:lastRowFirstColumn="0" w:lastRowLastColumn="0"/>
             </w:pPr>
+            <w:r>
+              <w:t>K.T.H.</w:t>
+            </w:r>
           </w:p>
         </w:tc>
       </w:tr>
@@ -1023,6 +979,15 @@
             <w:pPr>
               <w:cnfStyle w:val="000000010000" w:firstRow="0" w:lastRow="0" w:firstColumn="0" w:lastColumn="0" w:oddVBand="0" w:evenVBand="0" w:oddHBand="0" w:evenHBand="1" w:firstRowFirstColumn="0" w:firstRowLastColumn="0" w:lastRowFirstColumn="0" w:lastRowLastColumn="0"/>
             </w:pPr>
+            <w:r>
+              <w:t>August 31</w:t>
+            </w:r>
+            <w:r>
+              <w:rPr>
+                <w:vertAlign w:val="superscript"/>
+              </w:rPr>
+              <w:t>st</w:t>
+            </w:r>
           </w:p>
         </w:tc>
         <w:tc>
@@ -1033,6 +998,9 @@
             <w:pPr>
               <w:cnfStyle w:val="000000010000" w:firstRow="0" w:lastRow="0" w:firstColumn="0" w:lastColumn="0" w:oddVBand="0" w:evenVBand="0" w:oddHBand="0" w:evenHBand="1" w:firstRowFirstColumn="0" w:firstRowLastColumn="0" w:lastRowFirstColumn="0" w:lastRowLastColumn="0"/>
             </w:pPr>
+            <w:r>
+              <w:t>Yes</w:t>
+            </w:r>
           </w:p>
         </w:tc>
         <w:tc>
@@ -1043,6 +1011,9 @@
             <w:pPr>
               <w:cnfStyle w:val="000000010000" w:firstRow="0" w:lastRow="0" w:firstColumn="0" w:lastColumn="0" w:oddVBand="0" w:evenVBand="0" w:oddHBand="0" w:evenHBand="1" w:firstRowFirstColumn="0" w:firstRowLastColumn="0" w:lastRowFirstColumn="0" w:lastRowLastColumn="0"/>
             </w:pPr>
+            <w:r>
+              <w:t>K.T.H.</w:t>
+            </w:r>
           </w:p>
         </w:tc>
       </w:tr>

</xml_diff>